<commit_message>
sde manuscript and meeting notes
</commit_message>
<xml_diff>
--- a/manuscripts/s_delicatulus/manuscript_lwr_spratelloides_delicatulus.docx
+++ b/manuscripts/s_delicatulus/manuscript_lwr_spratelloides_delicatulus.docx
@@ -21,13 +21,31 @@
       <w:r>
         <w:t xml:space="preserve"> </w:t>
       </w:r>
+      <w:proofErr w:type="spellStart"/>
       <w:r>
         <w:rPr>
           <w:i/>
           <w:iCs/>
         </w:rPr>
-        <w:t>Spratelloides delicatulus</w:t>
-      </w:r>
+        <w:t>Spratelloides</w:t>
+      </w:r>
+      <w:proofErr w:type="spellEnd"/>
+      <w:r>
+        <w:rPr>
+          <w:i/>
+          <w:iCs/>
+        </w:rPr>
+        <w:t xml:space="preserve"> </w:t>
+      </w:r>
+      <w:proofErr w:type="spellStart"/>
+      <w:r>
+        <w:rPr>
+          <w:i/>
+          <w:iCs/>
+        </w:rPr>
+        <w:t>delicatulus</w:t>
+      </w:r>
+      <w:proofErr w:type="spellEnd"/>
     </w:p>
     <w:p>
       <w:pPr>
@@ -247,12 +265,37 @@
       <w:r>
         <w:t xml:space="preserve">Philippines </w:t>
       </w:r>
+      <w:proofErr w:type="spellStart"/>
       <w:r>
         <w:rPr>
           <w:i/>
           <w:iCs/>
         </w:rPr>
-        <w:t xml:space="preserve">Spratelloides delicatulus </w:t>
+        <w:t>Spratelloides</w:t>
+      </w:r>
+      <w:proofErr w:type="spellEnd"/>
+      <w:r>
+        <w:rPr>
+          <w:i/>
+          <w:iCs/>
+        </w:rPr>
+        <w:t xml:space="preserve"> </w:t>
+      </w:r>
+      <w:proofErr w:type="spellStart"/>
+      <w:r>
+        <w:rPr>
+          <w:i/>
+          <w:iCs/>
+        </w:rPr>
+        <w:t>delicatulus</w:t>
+      </w:r>
+      <w:proofErr w:type="spellEnd"/>
+      <w:r>
+        <w:rPr>
+          <w:i/>
+          <w:iCs/>
+        </w:rPr>
+        <w:t xml:space="preserve"> </w:t>
       </w:r>
       <w:r>
         <w:t xml:space="preserve">(blue sprat; Spratelloididae) from ethanol-preserved museum and contemporary specimens. </w:t>
@@ -360,8 +403,13 @@
       </w:r>
     </w:p>
     <w:p>
-      <w:r>
-        <w:t>Mapun Island, Tawi-Tawi, Philippines (USNM 138978). (n = 38)</w:t>
+      <w:proofErr w:type="spellStart"/>
+      <w:r>
+        <w:t>Mapun</w:t>
+      </w:r>
+      <w:proofErr w:type="spellEnd"/>
+      <w:r>
+        <w:t xml:space="preserve"> Island, Tawi-Tawi, Philippines (USNM 138978). (n = 38)</w:t>
       </w:r>
       <w:r>
         <w:t xml:space="preserve">. Date: January 8, 1909. </w:t>
@@ -386,11 +434,16 @@
       </w:r>
     </w:p>
     <w:p>
+      <w:proofErr w:type="spellStart"/>
       <w:r>
         <w:t>Jame</w:t>
       </w:r>
       <w:r>
-        <w:t>lo Cove, Batangas, Philippines (USNM 138979)</w:t>
+        <w:t>lo</w:t>
+      </w:r>
+      <w:proofErr w:type="spellEnd"/>
+      <w:r>
+        <w:t xml:space="preserve"> Cove, Batangas, Philippines (USNM 138979)</w:t>
       </w:r>
       <w:r>
         <w:t>.</w:t>
@@ -412,8 +465,13 @@
       </w:r>
     </w:p>
     <w:p>
-      <w:r>
-        <w:t>Sacol Island, Zamboanga, Philippines (USNM 150772)</w:t>
+      <w:proofErr w:type="spellStart"/>
+      <w:r>
+        <w:t>Sacol</w:t>
+      </w:r>
+      <w:proofErr w:type="spellEnd"/>
+      <w:r>
+        <w:t xml:space="preserve"> Island, Zamboanga, Philippines (USNM 150772)</w:t>
       </w:r>
       <w:r>
         <w:t>.</w:t>
@@ -438,8 +496,13 @@
       </w:r>
     </w:p>
     <w:p>
-      <w:r>
-        <w:t>Mansalay, Oriental Mindoro, Philippines (USNM 138969)</w:t>
+      <w:proofErr w:type="spellStart"/>
+      <w:r>
+        <w:t>Mansalay</w:t>
+      </w:r>
+      <w:proofErr w:type="spellEnd"/>
+      <w:r>
+        <w:t>, Oriental Mindoro, Philippines (USNM 138969)</w:t>
       </w:r>
       <w:r>
         <w:t>.</w:t>
@@ -475,17 +538,93 @@
       </w:r>
     </w:p>
     <w:p>
-      <w:r>
-        <w:t xml:space="preserve">Mansalay &amp; Jamelo were collected with a 150' seine. </w:t>
-      </w:r>
+      <w:proofErr w:type="spellStart"/>
+      <w:r>
+        <w:t>Mansalay</w:t>
+      </w:r>
+      <w:proofErr w:type="spellEnd"/>
+      <w:r>
+        <w:t xml:space="preserve"> &amp; </w:t>
+      </w:r>
+      <w:proofErr w:type="spellStart"/>
+      <w:r>
+        <w:t>Jamelo</w:t>
+      </w:r>
+      <w:proofErr w:type="spellEnd"/>
+      <w:r>
+        <w:t xml:space="preserve"> were collected with a 150' seine. </w:t>
+      </w:r>
+      <w:proofErr w:type="spellStart"/>
       <w:r>
         <w:rPr>
           <w:lang w:val="es-ES"/>
         </w:rPr>
-        <w:t xml:space="preserve">Cagayan de Jolo with a 130' seine. </w:t>
-      </w:r>
-      <w:r>
-        <w:t>Sacol with an electric light and dip net. This makes sense with the size of the specimens from Sacol, which might need to be removed from the dataset.</w:t>
+        <w:t>Cagayan</w:t>
+      </w:r>
+      <w:proofErr w:type="spellEnd"/>
+      <w:r>
+        <w:rPr>
+          <w:lang w:val="es-ES"/>
+        </w:rPr>
+        <w:t xml:space="preserve"> de </w:t>
+      </w:r>
+      <w:proofErr w:type="spellStart"/>
+      <w:r>
+        <w:rPr>
+          <w:lang w:val="es-ES"/>
+        </w:rPr>
+        <w:t>Jolo</w:t>
+      </w:r>
+      <w:proofErr w:type="spellEnd"/>
+      <w:r>
+        <w:rPr>
+          <w:lang w:val="es-ES"/>
+        </w:rPr>
+        <w:t xml:space="preserve"> </w:t>
+      </w:r>
+      <w:proofErr w:type="spellStart"/>
+      <w:r>
+        <w:rPr>
+          <w:lang w:val="es-ES"/>
+        </w:rPr>
+        <w:t>with</w:t>
+      </w:r>
+      <w:proofErr w:type="spellEnd"/>
+      <w:r>
+        <w:rPr>
+          <w:lang w:val="es-ES"/>
+        </w:rPr>
+        <w:t xml:space="preserve"> a 130' </w:t>
+      </w:r>
+      <w:proofErr w:type="spellStart"/>
+      <w:r>
+        <w:rPr>
+          <w:lang w:val="es-ES"/>
+        </w:rPr>
+        <w:t>seine</w:t>
+      </w:r>
+      <w:proofErr w:type="spellEnd"/>
+      <w:r>
+        <w:rPr>
+          <w:lang w:val="es-ES"/>
+        </w:rPr>
+        <w:t xml:space="preserve">. </w:t>
+      </w:r>
+      <w:proofErr w:type="spellStart"/>
+      <w:r>
+        <w:t>Sacol</w:t>
+      </w:r>
+      <w:proofErr w:type="spellEnd"/>
+      <w:r>
+        <w:t xml:space="preserve"> with an electric light and dip net. This makes sense with the size of the specimens from </w:t>
+      </w:r>
+      <w:proofErr w:type="spellStart"/>
+      <w:r>
+        <w:t>Sacol</w:t>
+      </w:r>
+      <w:proofErr w:type="spellEnd"/>
+      <w:r>
+        <w:t>, which might need to be removed from the dataset.</w:t>
       </w:r>
     </w:p>
     <w:p>
@@ -579,11 +718,33 @@
           <w:lang w:val="es-ES"/>
         </w:rPr>
       </w:pPr>
+      <w:proofErr w:type="spellStart"/>
       <w:r>
         <w:rPr>
           <w:lang w:val="es-ES"/>
         </w:rPr>
-        <w:t>Cagayan de Jolo (1/8/1909): 80-82 F</w:t>
+        <w:t>Cagayan</w:t>
+      </w:r>
+      <w:proofErr w:type="spellEnd"/>
+      <w:r>
+        <w:rPr>
+          <w:lang w:val="es-ES"/>
+        </w:rPr>
+        <w:t xml:space="preserve"> de </w:t>
+      </w:r>
+      <w:proofErr w:type="spellStart"/>
+      <w:r>
+        <w:rPr>
+          <w:lang w:val="es-ES"/>
+        </w:rPr>
+        <w:t>Jolo</w:t>
+      </w:r>
+      <w:proofErr w:type="spellEnd"/>
+      <w:r>
+        <w:rPr>
+          <w:lang w:val="es-ES"/>
+        </w:rPr>
+        <w:t xml:space="preserve"> (1/8/1909): 80-82 F</w:t>
       </w:r>
     </w:p>
     <w:p>
@@ -592,21 +753,39 @@
           <w:lang w:val="es-ES"/>
         </w:rPr>
       </w:pPr>
+      <w:proofErr w:type="spellStart"/>
       <w:r>
         <w:rPr>
           <w:lang w:val="es-ES"/>
         </w:rPr>
-        <w:t>Jamelo (7/13/1908): 82-87 F</w:t>
-      </w:r>
-    </w:p>
-    <w:p>
-      <w:r>
-        <w:t>Mansalay 6/4/1908): 81-85 F</w:t>
-      </w:r>
-    </w:p>
-    <w:p>
-      <w:r>
-        <w:t>Sacol (9/8/1909): 80-84 F</w:t>
+        <w:t>Jamelo</w:t>
+      </w:r>
+      <w:proofErr w:type="spellEnd"/>
+      <w:r>
+        <w:rPr>
+          <w:lang w:val="es-ES"/>
+        </w:rPr>
+        <w:t xml:space="preserve"> (7/13/1908): 82-87 F</w:t>
+      </w:r>
+    </w:p>
+    <w:p>
+      <w:proofErr w:type="spellStart"/>
+      <w:r>
+        <w:t>Mansalay</w:t>
+      </w:r>
+      <w:proofErr w:type="spellEnd"/>
+      <w:r>
+        <w:t xml:space="preserve"> 6/4/1908): 81-85 F</w:t>
+      </w:r>
+    </w:p>
+    <w:p>
+      <w:proofErr w:type="spellStart"/>
+      <w:r>
+        <w:t>Sacol</w:t>
+      </w:r>
+      <w:proofErr w:type="spellEnd"/>
+      <w:r>
+        <w:t xml:space="preserve"> (9/8/1909): 80-84 F</w:t>
       </w:r>
     </w:p>
     <w:p>
@@ -646,10 +825,26 @@
       </w:r>
       <w:r>
         <w:lastRenderedPageBreak/>
-        <w:t xml:space="preserve">dried using Kimtech wipes. </w:t>
-      </w:r>
-      <w:r>
-        <w:t>Individual specimens were removed from a preservation solution of approximately 70% ethanol one fish at a time. The mouth and gill cavities were drained, and specimens were pat dry using Kimtech wipes. Individuals who had their abdominal cavities cut were drained and gently squeezed to remove excess ethanol. The standard and total lengths (mm) were taken using calipers and mass (g) was measured using an analytical balance. This process was kept consistently within 1-3 minutes, during which time additional ethanol also evaporated. After measurements were taken, the samples were transferred to another jar of 70% ethanol until the lot was completed.</w:t>
+        <w:t xml:space="preserve">dried using </w:t>
+      </w:r>
+      <w:proofErr w:type="spellStart"/>
+      <w:r>
+        <w:t>Kimtech</w:t>
+      </w:r>
+      <w:proofErr w:type="spellEnd"/>
+      <w:r>
+        <w:t xml:space="preserve"> wipes. </w:t>
+      </w:r>
+      <w:r>
+        <w:t xml:space="preserve">Individual specimens were removed from a preservation solution of approximately 70% ethanol one fish at a time. The mouth and gill cavities were drained, and specimens were pat dry using </w:t>
+      </w:r>
+      <w:proofErr w:type="spellStart"/>
+      <w:r>
+        <w:t>Kimtech</w:t>
+      </w:r>
+      <w:proofErr w:type="spellEnd"/>
+      <w:r>
+        <w:t xml:space="preserve"> wipes. Individuals who had their abdominal cavities cut were drained and gently squeezed to remove excess ethanol. The standard and total lengths (mm) were taken using calipers and mass (g) was measured using an analytical balance. This process was kept consistently within 1-3 minutes, during which time additional ethanol also evaporated. After measurements were taken, the samples were transferred to another jar of 70% ethanol until the lot was completed.</w:t>
       </w:r>
     </w:p>
     <w:p>
@@ -674,128 +869,218 @@
           <w:i/>
           <w:iCs/>
         </w:rPr>
-        <w:t>W=aL^b.</w:t>
-      </w:r>
+        <w:t>W=</w:t>
+      </w:r>
+      <w:proofErr w:type="spellStart"/>
       <w:r>
         <w:rPr>
           <w:i/>
           <w:iCs/>
         </w:rPr>
-        <w:t xml:space="preserve"> </w:t>
-      </w:r>
-      <w:r>
-        <w:t>Fulton's Condition Factor (cf) is calculated from the observed standard length and weight: cf=100(W/SL^3)</w:t>
-      </w:r>
-      <w:r>
-        <w:t>, where a</w:t>
-      </w:r>
-      <w:r>
-        <w:t xml:space="preserve"> cf of 1 indicates a "normal" fish, &gt;1 is relatively more fit, &lt;1 is relatively less fit.</w:t>
-      </w:r>
-      <w:r>
-        <w:t xml:space="preserve"> </w:t>
-      </w:r>
-      <w:r>
-        <w:t>Le Cren's Relative Condition Factor (Kn)</w:t>
-      </w:r>
-      <w:r>
-        <w:t xml:space="preserve"> </w:t>
-      </w:r>
+        <w:t>aL^b</w:t>
+      </w:r>
+      <w:proofErr w:type="spellEnd"/>
       <w:r>
         <w:rPr>
           <w:i/>
           <w:iCs/>
         </w:rPr>
-        <w:t>Kn=W/aL^b</w:t>
-      </w:r>
-      <w:r>
-        <w:t xml:space="preserve"> first requires the calculation of the constants a &amp; b from the length-weight relationship equation</w:t>
-      </w:r>
-      <w:r>
-        <w:t xml:space="preserve">, </w:t>
-      </w:r>
-      <w:r>
-        <w:t xml:space="preserve">where </w:t>
+        <w:t>.</w:t>
       </w:r>
       <w:r>
         <w:rPr>
           <w:i/>
           <w:iCs/>
         </w:rPr>
-        <w:t xml:space="preserve">a </w:t>
-      </w:r>
-      <w:r>
-        <w:t xml:space="preserve">represents the relationship between length and weight and </w:t>
-      </w:r>
+        <w:t xml:space="preserve"> </w:t>
+      </w:r>
+      <w:r>
+        <w:t>Fulton's Condition Factor (</w:t>
+      </w:r>
+      <w:proofErr w:type="spellStart"/>
+      <w:r>
+        <w:t>cf</w:t>
+      </w:r>
+      <w:proofErr w:type="spellEnd"/>
+      <w:r>
+        <w:t xml:space="preserve">) is calculated from the observed standard length and weight: </w:t>
+      </w:r>
+      <w:proofErr w:type="spellStart"/>
+      <w:r>
+        <w:t>cf</w:t>
+      </w:r>
+      <w:proofErr w:type="spellEnd"/>
+      <w:r>
+        <w:t>=100(W/SL^3)</w:t>
+      </w:r>
+      <w:r>
+        <w:t>, where a</w:t>
+      </w:r>
+      <w:r>
+        <w:t xml:space="preserve"> </w:t>
+      </w:r>
+      <w:proofErr w:type="spellStart"/>
+      <w:r>
+        <w:t>cf</w:t>
+      </w:r>
+      <w:proofErr w:type="spellEnd"/>
+      <w:r>
+        <w:t xml:space="preserve"> of 1 indicates a "normal" fish, &gt;1 is relatively more fit, &lt;1 is relatively less fit.</w:t>
+      </w:r>
+      <w:r>
+        <w:t xml:space="preserve"> </w:t>
+      </w:r>
+      <w:r>
+        <w:t xml:space="preserve">Le </w:t>
+      </w:r>
+      <w:proofErr w:type="spellStart"/>
+      <w:r>
+        <w:t>Cren's</w:t>
+      </w:r>
+      <w:proofErr w:type="spellEnd"/>
+      <w:r>
+        <w:t xml:space="preserve"> Relative Condition Factor (</w:t>
+      </w:r>
+      <w:proofErr w:type="spellStart"/>
+      <w:r>
+        <w:t>Kn</w:t>
+      </w:r>
+      <w:proofErr w:type="spellEnd"/>
+      <w:r>
+        <w:t>)</w:t>
+      </w:r>
+      <w:r>
+        <w:t xml:space="preserve"> </w:t>
+      </w:r>
+      <w:proofErr w:type="spellStart"/>
       <w:r>
         <w:rPr>
           <w:i/>
           <w:iCs/>
         </w:rPr>
-        <w:t>b</w:t>
-      </w:r>
-      <w:r>
-        <w:t xml:space="preserve"> represents allometry with regard to SL and TL</w:t>
-      </w:r>
-      <w:r>
-        <w:t>.</w:t>
-      </w:r>
-      <w:r>
-        <w:t xml:space="preserve"> The product of this equation is similar to Fulton's condition factor but determines condition with relation to the average weight of fish sampled rather than an ideal weight.</w:t>
-      </w:r>
-      <w:r>
-        <w:t xml:space="preserve"> </w:t>
-      </w:r>
-      <w:r>
-        <w:t>The denominator in this equation is the expected fish weight at a given length. So, this is the ratio of the observed to the theoretically expected weight for a given length.</w:t>
-      </w:r>
-    </w:p>
-    <w:p>
-      <w:r>
-        <w:t>The results generated by this project were then compared to past length-weight studies using data from the Fishbase database</w:t>
-      </w:r>
-      <w:r>
-        <w:t xml:space="preserve">. </w:t>
-      </w:r>
-      <w:r>
-        <w:t>Duplicate studies and those which were deemed “Doubtful” by fishbase editors</w:t>
-      </w:r>
-      <w:r>
-        <w:t xml:space="preserve"> were removed</w:t>
-      </w:r>
-      <w:r>
-        <w:t xml:space="preserve">, and then </w:t>
-      </w:r>
-      <w:r>
-        <w:t>a</w:t>
-      </w:r>
-      <w:r>
-        <w:t xml:space="preserve"> </w:t>
-      </w:r>
+        <w:t>Kn</w:t>
+      </w:r>
+      <w:proofErr w:type="spellEnd"/>
       <w:r>
         <w:rPr>
           <w:i/>
           <w:iCs/>
         </w:rPr>
-        <w:t xml:space="preserve">b </w:t>
-      </w:r>
-      <w:r>
-        <w:t>vs. log</w:t>
-      </w:r>
-      <w:r>
-        <w:rPr>
-          <w:vertAlign w:val="subscript"/>
-        </w:rPr>
-        <w:t>10</w:t>
-      </w:r>
+        <w:t>=W/</w:t>
+      </w:r>
+      <w:proofErr w:type="spellStart"/>
       <w:r>
         <w:rPr>
           <w:i/>
           <w:iCs/>
         </w:rPr>
+        <w:t>aL^b</w:t>
+      </w:r>
+      <w:proofErr w:type="spellEnd"/>
+      <w:r>
+        <w:t xml:space="preserve"> first requires the calculation of the constants a &amp; b from the length-weight relationship equation</w:t>
+      </w:r>
+      <w:r>
+        <w:t xml:space="preserve">, </w:t>
+      </w:r>
+      <w:r>
+        <w:t xml:space="preserve">where </w:t>
+      </w:r>
+      <w:r>
+        <w:rPr>
+          <w:i/>
+          <w:iCs/>
+        </w:rPr>
+        <w:t xml:space="preserve">a </w:t>
+      </w:r>
+      <w:r>
+        <w:t xml:space="preserve">represents the relationship between length and weight and </w:t>
+      </w:r>
+      <w:r>
+        <w:rPr>
+          <w:i/>
+          <w:iCs/>
+        </w:rPr>
+        <w:t>b</w:t>
+      </w:r>
+      <w:r>
+        <w:t xml:space="preserve"> represents allometry with regard to SL and TL</w:t>
+      </w:r>
+      <w:r>
+        <w:t>.</w:t>
+      </w:r>
+      <w:r>
+        <w:t xml:space="preserve"> The product of this equation is similar to Fulton's condition factor but determines condition with relation to the average weight of fish sampled rather than an ideal weight.</w:t>
+      </w:r>
+      <w:r>
+        <w:t xml:space="preserve"> </w:t>
+      </w:r>
+      <w:r>
+        <w:t>The denominator in this equation is the expected fish weight at a given length. So, this is the ratio of the observed to the theoretically expected weight for a given length.</w:t>
+      </w:r>
+    </w:p>
+    <w:p>
+      <w:r>
+        <w:t xml:space="preserve">The results generated by this project were then compared to past length-weight studies using data from the </w:t>
+      </w:r>
+      <w:proofErr w:type="spellStart"/>
+      <w:r>
+        <w:t>Fishbase</w:t>
+      </w:r>
+      <w:proofErr w:type="spellEnd"/>
+      <w:r>
+        <w:t xml:space="preserve"> database</w:t>
+      </w:r>
+      <w:r>
+        <w:t xml:space="preserve">. </w:t>
+      </w:r>
+      <w:r>
+        <w:t xml:space="preserve">Duplicate studies and those which were deemed “Doubtful” by </w:t>
+      </w:r>
+      <w:proofErr w:type="spellStart"/>
+      <w:r>
+        <w:t>fishbase</w:t>
+      </w:r>
+      <w:proofErr w:type="spellEnd"/>
+      <w:r>
+        <w:t xml:space="preserve"> editors</w:t>
+      </w:r>
+      <w:r>
+        <w:t xml:space="preserve"> were removed</w:t>
+      </w:r>
+      <w:r>
+        <w:t xml:space="preserve">, and then </w:t>
+      </w:r>
+      <w:r>
         <w:t>a</w:t>
       </w:r>
       <w:r>
+        <w:t xml:space="preserve"> </w:t>
+      </w:r>
+      <w:r>
+        <w:rPr>
+          <w:i/>
+          <w:iCs/>
+        </w:rPr>
+        <w:t xml:space="preserve">b </w:t>
+      </w:r>
+      <w:r>
+        <w:t>vs. log</w:t>
+      </w:r>
+      <w:r>
+        <w:rPr>
+          <w:vertAlign w:val="subscript"/>
+        </w:rPr>
+        <w:t>10</w:t>
+      </w:r>
+      <w:r>
+        <w:rPr>
+          <w:i/>
+          <w:iCs/>
+        </w:rPr>
+        <w:t>a</w:t>
+      </w:r>
+      <w:r>
         <w:t xml:space="preserve"> figure was recreated to include this study</w:t>
       </w:r>
       <w:r>
@@ -811,7 +1096,47 @@
         <w:t xml:space="preserve"> were completed using R v.4.3.1</w:t>
       </w:r>
       <w:r>
-        <w:t>, as well as the pacman, dplyr, readxl, ggplot2, rfishbase, rlang, nls2, and patchwork</w:t>
+        <w:t xml:space="preserve">, as well as the </w:t>
+      </w:r>
+      <w:proofErr w:type="spellStart"/>
+      <w:r>
+        <w:t>pacman</w:t>
+      </w:r>
+      <w:proofErr w:type="spellEnd"/>
+      <w:r>
+        <w:t xml:space="preserve">, </w:t>
+      </w:r>
+      <w:proofErr w:type="spellStart"/>
+      <w:r>
+        <w:t>dplyr</w:t>
+      </w:r>
+      <w:proofErr w:type="spellEnd"/>
+      <w:r>
+        <w:t xml:space="preserve">, </w:t>
+      </w:r>
+      <w:proofErr w:type="spellStart"/>
+      <w:r>
+        <w:t>readxl</w:t>
+      </w:r>
+      <w:proofErr w:type="spellEnd"/>
+      <w:r>
+        <w:t xml:space="preserve">, ggplot2, </w:t>
+      </w:r>
+      <w:proofErr w:type="spellStart"/>
+      <w:r>
+        <w:t>rfishbase</w:t>
+      </w:r>
+      <w:proofErr w:type="spellEnd"/>
+      <w:r>
+        <w:t xml:space="preserve">, </w:t>
+      </w:r>
+      <w:proofErr w:type="spellStart"/>
+      <w:r>
+        <w:t>rlang</w:t>
+      </w:r>
+      <w:proofErr w:type="spellEnd"/>
+      <w:r>
+        <w:t>, nls2, and patchwork</w:t>
       </w:r>
       <w:r>
         <w:t xml:space="preserve"> packages.</w:t>
@@ -852,7 +1177,23 @@
         <w:t xml:space="preserve"> June 2-12, 2023. </w:t>
       </w:r>
       <w:r>
-        <w:t xml:space="preserve">Fresh measurements were taken by John Paul Sullera and Rabbi Montegrejo (Negros Oriental State University). </w:t>
+        <w:t xml:space="preserve">Fresh measurements were taken by John Paul </w:t>
+      </w:r>
+      <w:proofErr w:type="spellStart"/>
+      <w:r>
+        <w:t>Sullera</w:t>
+      </w:r>
+      <w:proofErr w:type="spellEnd"/>
+      <w:r>
+        <w:t xml:space="preserve"> and Rabbi </w:t>
+      </w:r>
+      <w:proofErr w:type="spellStart"/>
+      <w:r>
+        <w:t>Montegrejo</w:t>
+      </w:r>
+      <w:proofErr w:type="spellEnd"/>
+      <w:r>
+        <w:t xml:space="preserve"> (Negros Oriental State University). </w:t>
       </w:r>
       <w:r>
         <w:t xml:space="preserve">Specimens were </w:t>
@@ -865,6 +1206,54 @@
       </w:r>
       <w:r>
         <w:t xml:space="preserve">Measurements were taken again 1 month after fresh measurements. </w:t>
+      </w:r>
+      <w:proofErr w:type="spellStart"/>
+      <w:r>
+        <w:t>Spratelloides</w:t>
+      </w:r>
+      <w:proofErr w:type="spellEnd"/>
+      <w:r>
+        <w:t xml:space="preserve"> </w:t>
+      </w:r>
+      <w:proofErr w:type="spellStart"/>
+      <w:r>
+        <w:t>delicatulus</w:t>
+      </w:r>
+      <w:proofErr w:type="spellEnd"/>
+      <w:r>
+        <w:t xml:space="preserve"> and </w:t>
+      </w:r>
+      <w:proofErr w:type="spellStart"/>
+      <w:r>
+        <w:t>gracilis</w:t>
+      </w:r>
+      <w:proofErr w:type="spellEnd"/>
+      <w:r>
+        <w:t xml:space="preserve"> were collected using a fine mesh beach seine. </w:t>
+      </w:r>
+      <w:proofErr w:type="spellStart"/>
+      <w:r>
+        <w:t>Siganus</w:t>
+      </w:r>
+      <w:proofErr w:type="spellEnd"/>
+      <w:r>
+        <w:t xml:space="preserve"> </w:t>
+      </w:r>
+      <w:proofErr w:type="spellStart"/>
+      <w:r>
+        <w:t>fuscescens</w:t>
+      </w:r>
+      <w:proofErr w:type="spellEnd"/>
+      <w:r>
+        <w:t xml:space="preserve"> were caught with fish corrals and other methods including dip net with light. Gerres </w:t>
+      </w:r>
+      <w:proofErr w:type="spellStart"/>
+      <w:r>
+        <w:t>oyena</w:t>
+      </w:r>
+      <w:proofErr w:type="spellEnd"/>
+      <w:r>
+        <w:t xml:space="preserve"> was caught with a mixed methodology. </w:t>
       </w:r>
     </w:p>
     <w:p>
@@ -886,6 +1275,7 @@
     <w:p/>
     <w:p>
       <w:r>
+        <w:lastRenderedPageBreak/>
         <w:t xml:space="preserve">Statistical test to analyze significant differences between LWR models from different locations.  </w:t>
       </w:r>
     </w:p>
@@ -895,8 +1285,13 @@
         <w:t xml:space="preserve">Equation 1. </w:t>
       </w:r>
       <w:r>
-        <w:t>W=aL^b</w:t>
-      </w:r>
+        <w:t>W=</w:t>
+      </w:r>
+      <w:proofErr w:type="spellStart"/>
+      <w:r>
+        <w:t>aL^b</w:t>
+      </w:r>
+      <w:proofErr w:type="spellEnd"/>
       <w:r>
         <w:t xml:space="preserve">. </w:t>
       </w:r>
@@ -922,16 +1317,34 @@
     </w:p>
     <w:p>
       <w:r>
-        <w:t>Le Cren's Relative Condition Factor</w:t>
+        <w:t xml:space="preserve">Le </w:t>
+      </w:r>
+      <w:proofErr w:type="spellStart"/>
+      <w:r>
+        <w:t>Cren's</w:t>
+      </w:r>
+      <w:proofErr w:type="spellEnd"/>
+      <w:r>
+        <w:t xml:space="preserve"> Relative Condition Factor</w:t>
       </w:r>
       <w:r>
         <w:t xml:space="preserve">, for comparison to the average weight. Where W is weight, L is standard length. </w:t>
       </w:r>
     </w:p>
     <w:p>
-      <w:r>
-        <w:t>K_n = W/aL^n</w:t>
-      </w:r>
+      <w:proofErr w:type="spellStart"/>
+      <w:r>
+        <w:t>K_n</w:t>
+      </w:r>
+      <w:proofErr w:type="spellEnd"/>
+      <w:r>
+        <w:t xml:space="preserve"> = W/</w:t>
+      </w:r>
+      <w:proofErr w:type="spellStart"/>
+      <w:r>
+        <w:t>aL^n</w:t>
+      </w:r>
+      <w:proofErr w:type="spellEnd"/>
       <w:r>
         <w:t xml:space="preserve">. </w:t>
       </w:r>
@@ -1025,7 +1438,15 @@
     </w:p>
     <w:p>
       <w:r>
-        <w:t xml:space="preserve">Need to create a LWR model for each Albatross site w/ a 95% CI. This would look like the kn vs SL figures. </w:t>
+        <w:t xml:space="preserve">Need to create a LWR model for each Albatross site w/ a 95% CI. This would look like the </w:t>
+      </w:r>
+      <w:proofErr w:type="spellStart"/>
+      <w:r>
+        <w:t>kn</w:t>
+      </w:r>
+      <w:proofErr w:type="spellEnd"/>
+      <w:r>
+        <w:t xml:space="preserve"> vs SL figures. </w:t>
       </w:r>
     </w:p>
     <w:p>
@@ -1110,15 +1531,72 @@
       <w:r>
         <w:t xml:space="preserve">Figure #. (S_delicatulus_LWR_SL.png). The length-weight relationship of museum </w:t>
       </w:r>
+      <w:proofErr w:type="spellStart"/>
       <w:r>
         <w:rPr>
           <w:i/>
           <w:iCs/>
         </w:rPr>
-        <w:t xml:space="preserve">Spratelloides delicatulus </w:t>
-      </w:r>
-      <w:r>
-        <w:t>specimens collected in 1908 and 1909 from Mapun Island, Hamilo Cove, Sacol Island, and Mansalay (n = 124). Standard length is reported in cm and mass in g.</w:t>
+        <w:t>Spratelloides</w:t>
+      </w:r>
+      <w:proofErr w:type="spellEnd"/>
+      <w:r>
+        <w:rPr>
+          <w:i/>
+          <w:iCs/>
+        </w:rPr>
+        <w:t xml:space="preserve"> </w:t>
+      </w:r>
+      <w:proofErr w:type="spellStart"/>
+      <w:r>
+        <w:rPr>
+          <w:i/>
+          <w:iCs/>
+        </w:rPr>
+        <w:t>delicatulus</w:t>
+      </w:r>
+      <w:proofErr w:type="spellEnd"/>
+      <w:r>
+        <w:rPr>
+          <w:i/>
+          <w:iCs/>
+        </w:rPr>
+        <w:t xml:space="preserve"> </w:t>
+      </w:r>
+      <w:r>
+        <w:t xml:space="preserve">specimens collected in 1908 and 1909 from </w:t>
+      </w:r>
+      <w:proofErr w:type="spellStart"/>
+      <w:r>
+        <w:t>Mapun</w:t>
+      </w:r>
+      <w:proofErr w:type="spellEnd"/>
+      <w:r>
+        <w:t xml:space="preserve"> Island, </w:t>
+      </w:r>
+      <w:proofErr w:type="spellStart"/>
+      <w:r>
+        <w:t>Hamilo</w:t>
+      </w:r>
+      <w:proofErr w:type="spellEnd"/>
+      <w:r>
+        <w:t xml:space="preserve"> Cove, </w:t>
+      </w:r>
+      <w:proofErr w:type="spellStart"/>
+      <w:r>
+        <w:t>Sacol</w:t>
+      </w:r>
+      <w:proofErr w:type="spellEnd"/>
+      <w:r>
+        <w:t xml:space="preserve"> Island, and </w:t>
+      </w:r>
+      <w:proofErr w:type="spellStart"/>
+      <w:r>
+        <w:t>Mansalay</w:t>
+      </w:r>
+      <w:proofErr w:type="spellEnd"/>
+      <w:r>
+        <w:t xml:space="preserve"> (n = 124). Standard length is reported in cm and mass in g.</w:t>
       </w:r>
     </w:p>
     <w:p>
@@ -1213,13 +1691,31 @@
       <w:r>
         <w:t xml:space="preserve">values from the length-weight relationship of </w:t>
       </w:r>
+      <w:proofErr w:type="spellStart"/>
       <w:r>
         <w:rPr>
           <w:i/>
           <w:iCs/>
         </w:rPr>
-        <w:t>Spratelloides delicatulus</w:t>
-      </w:r>
+        <w:t>Spratelloides</w:t>
+      </w:r>
+      <w:proofErr w:type="spellEnd"/>
+      <w:r>
+        <w:rPr>
+          <w:i/>
+          <w:iCs/>
+        </w:rPr>
+        <w:t xml:space="preserve"> </w:t>
+      </w:r>
+      <w:proofErr w:type="spellStart"/>
+      <w:r>
+        <w:rPr>
+          <w:i/>
+          <w:iCs/>
+        </w:rPr>
+        <w:t>delicatulus</w:t>
+      </w:r>
+      <w:proofErr w:type="spellEnd"/>
       <w:r>
         <w:t xml:space="preserve"> calculated from </w:t>
       </w:r>
@@ -1299,12 +1795,37 @@
       <w:r>
         <w:t xml:space="preserve">A linear regression of the log 10 mass and standard length of museum </w:t>
       </w:r>
+      <w:proofErr w:type="spellStart"/>
       <w:r>
         <w:rPr>
           <w:i/>
           <w:iCs/>
         </w:rPr>
-        <w:t xml:space="preserve">Spratelloides delicatulus </w:t>
+        <w:t>Spratelloides</w:t>
+      </w:r>
+      <w:proofErr w:type="spellEnd"/>
+      <w:r>
+        <w:rPr>
+          <w:i/>
+          <w:iCs/>
+        </w:rPr>
+        <w:t xml:space="preserve"> </w:t>
+      </w:r>
+      <w:proofErr w:type="spellStart"/>
+      <w:r>
+        <w:rPr>
+          <w:i/>
+          <w:iCs/>
+        </w:rPr>
+        <w:t>delicatulus</w:t>
+      </w:r>
+      <w:proofErr w:type="spellEnd"/>
+      <w:r>
+        <w:rPr>
+          <w:i/>
+          <w:iCs/>
+        </w:rPr>
+        <w:t xml:space="preserve"> </w:t>
       </w:r>
       <w:r>
         <w:t xml:space="preserve">(n = 124). </w:t>
@@ -1373,13 +1894,31 @@
       <w:r>
         <w:t xml:space="preserve">The relative condition factor and standard length of museum </w:t>
       </w:r>
+      <w:proofErr w:type="spellStart"/>
       <w:r>
         <w:rPr>
           <w:i/>
           <w:iCs/>
         </w:rPr>
-        <w:t>Spratelloides delicatulus</w:t>
-      </w:r>
+        <w:t>Spratelloides</w:t>
+      </w:r>
+      <w:proofErr w:type="spellEnd"/>
+      <w:r>
+        <w:rPr>
+          <w:i/>
+          <w:iCs/>
+        </w:rPr>
+        <w:t xml:space="preserve"> </w:t>
+      </w:r>
+      <w:proofErr w:type="spellStart"/>
+      <w:r>
+        <w:rPr>
+          <w:i/>
+          <w:iCs/>
+        </w:rPr>
+        <w:t>delicatulus</w:t>
+      </w:r>
+      <w:proofErr w:type="spellEnd"/>
       <w:r>
         <w:t xml:space="preserve">. </w:t>
       </w:r>
@@ -1475,7 +2014,15 @@
         <w:t>S_delicatulus_cfvSL_byLocality_95CI.png</w:t>
       </w:r>
       <w:r>
-        <w:t>) S delicatulus linear regression of condition factor by site.</w:t>
+        <w:t xml:space="preserve">) S </w:t>
+      </w:r>
+      <w:proofErr w:type="spellStart"/>
+      <w:r>
+        <w:t>delicatulus</w:t>
+      </w:r>
+      <w:proofErr w:type="spellEnd"/>
+      <w:r>
+        <w:t xml:space="preserve"> linear regression of condition factor by site.</w:t>
       </w:r>
     </w:p>
     <w:p>
@@ -1542,7 +2089,15 @@
         <w:t>S_delicatulus_boxplot_cf_byLocality.png</w:t>
       </w:r>
       <w:r>
-        <w:t xml:space="preserve">) S. delicatulus condition factor by site. </w:t>
+        <w:t xml:space="preserve">) S. </w:t>
+      </w:r>
+      <w:proofErr w:type="spellStart"/>
+      <w:r>
+        <w:t>delicatulus</w:t>
+      </w:r>
+      <w:proofErr w:type="spellEnd"/>
+      <w:r>
+        <w:t xml:space="preserve"> condition factor by site. </w:t>
       </w:r>
     </w:p>
     <w:tbl>
@@ -1591,7 +2146,27 @@
                 <w:kern w:val="0"/>
                 <w14:ligatures w14:val="none"/>
               </w:rPr>
-              <w:t>Table #. Kruskal-Wallis with Dunn Test and Bonferroni for Fulton's Condition Factor (cf).</w:t>
+              <w:t>Table #. Kruskal-Wallis with Dunn Test and Bonferroni for Fulton's Condition Factor (</w:t>
+            </w:r>
+            <w:proofErr w:type="spellStart"/>
+            <w:r>
+              <w:rPr>
+                <w:rFonts w:ascii="Aptos Narrow" w:eastAsia="Times New Roman" w:hAnsi="Aptos Narrow" w:cs="Times New Roman"/>
+                <w:color w:val="000000"/>
+                <w:kern w:val="0"/>
+                <w14:ligatures w14:val="none"/>
+              </w:rPr>
+              <w:t>cf</w:t>
+            </w:r>
+            <w:proofErr w:type="spellEnd"/>
+            <w:r>
+              <w:rPr>
+                <w:rFonts w:ascii="Aptos Narrow" w:eastAsia="Times New Roman" w:hAnsi="Aptos Narrow" w:cs="Times New Roman"/>
+                <w:color w:val="000000"/>
+                <w:kern w:val="0"/>
+                <w14:ligatures w14:val="none"/>
+              </w:rPr>
+              <w:t>).</w:t>
             </w:r>
           </w:p>
         </w:tc>
@@ -1793,6 +2368,7 @@
                 <w14:ligatures w14:val="none"/>
               </w:rPr>
             </w:pPr>
+            <w:proofErr w:type="spellStart"/>
             <w:r>
               <w:rPr>
                 <w:rFonts w:ascii="Aptos Narrow" w:eastAsia="Times New Roman" w:hAnsi="Aptos Narrow" w:cs="Times New Roman"/>
@@ -1801,8 +2377,31 @@
                 <w:lang w:val="es-ES"/>
                 <w14:ligatures w14:val="none"/>
               </w:rPr>
-              <w:t>Cagayan_de_Jolo - Jamelo_Cove_Luzon</w:t>
-            </w:r>
+              <w:t>Cagayan_de_Jolo</w:t>
+            </w:r>
+            <w:proofErr w:type="spellEnd"/>
+            <w:r>
+              <w:rPr>
+                <w:rFonts w:ascii="Aptos Narrow" w:eastAsia="Times New Roman" w:hAnsi="Aptos Narrow" w:cs="Times New Roman"/>
+                <w:color w:val="000000"/>
+                <w:kern w:val="0"/>
+                <w:lang w:val="es-ES"/>
+                <w14:ligatures w14:val="none"/>
+              </w:rPr>
+              <w:t xml:space="preserve"> - </w:t>
+            </w:r>
+            <w:proofErr w:type="spellStart"/>
+            <w:r>
+              <w:rPr>
+                <w:rFonts w:ascii="Aptos Narrow" w:eastAsia="Times New Roman" w:hAnsi="Aptos Narrow" w:cs="Times New Roman"/>
+                <w:color w:val="000000"/>
+                <w:kern w:val="0"/>
+                <w:lang w:val="es-ES"/>
+                <w14:ligatures w14:val="none"/>
+              </w:rPr>
+              <w:t>Jamelo_Cove_Luzon</w:t>
+            </w:r>
+            <w:proofErr w:type="spellEnd"/>
           </w:p>
         </w:tc>
         <w:tc>
@@ -1973,6 +2572,7 @@
                 <w14:ligatures w14:val="none"/>
               </w:rPr>
             </w:pPr>
+            <w:proofErr w:type="spellStart"/>
             <w:r>
               <w:rPr>
                 <w:rFonts w:ascii="Aptos Narrow" w:eastAsia="Times New Roman" w:hAnsi="Aptos Narrow" w:cs="Times New Roman"/>
@@ -1981,8 +2581,31 @@
                 <w:lang w:val="es-ES"/>
                 <w14:ligatures w14:val="none"/>
               </w:rPr>
-              <w:t>Cagayan_de_Jolo - Mansalay_Mindoro</w:t>
-            </w:r>
+              <w:t>Cagayan_de_Jolo</w:t>
+            </w:r>
+            <w:proofErr w:type="spellEnd"/>
+            <w:r>
+              <w:rPr>
+                <w:rFonts w:ascii="Aptos Narrow" w:eastAsia="Times New Roman" w:hAnsi="Aptos Narrow" w:cs="Times New Roman"/>
+                <w:color w:val="000000"/>
+                <w:kern w:val="0"/>
+                <w:lang w:val="es-ES"/>
+                <w14:ligatures w14:val="none"/>
+              </w:rPr>
+              <w:t xml:space="preserve"> - </w:t>
+            </w:r>
+            <w:proofErr w:type="spellStart"/>
+            <w:r>
+              <w:rPr>
+                <w:rFonts w:ascii="Aptos Narrow" w:eastAsia="Times New Roman" w:hAnsi="Aptos Narrow" w:cs="Times New Roman"/>
+                <w:color w:val="000000"/>
+                <w:kern w:val="0"/>
+                <w:lang w:val="es-ES"/>
+                <w14:ligatures w14:val="none"/>
+              </w:rPr>
+              <w:t>Mansalay_Mindoro</w:t>
+            </w:r>
+            <w:proofErr w:type="spellEnd"/>
           </w:p>
         </w:tc>
         <w:tc>
@@ -2152,15 +2775,37 @@
                 <w14:ligatures w14:val="none"/>
               </w:rPr>
             </w:pPr>
-            <w:r>
-              <w:rPr>
-                <w:rFonts w:ascii="Aptos Narrow" w:eastAsia="Times New Roman" w:hAnsi="Aptos Narrow" w:cs="Times New Roman"/>
-                <w:color w:val="000000"/>
-                <w:kern w:val="0"/>
-                <w14:ligatures w14:val="none"/>
-              </w:rPr>
-              <w:t>Jamelo_Cove_Luzon - Mansalay_Mindoro</w:t>
-            </w:r>
+            <w:proofErr w:type="spellStart"/>
+            <w:r>
+              <w:rPr>
+                <w:rFonts w:ascii="Aptos Narrow" w:eastAsia="Times New Roman" w:hAnsi="Aptos Narrow" w:cs="Times New Roman"/>
+                <w:color w:val="000000"/>
+                <w:kern w:val="0"/>
+                <w14:ligatures w14:val="none"/>
+              </w:rPr>
+              <w:t>Jamelo_Cove_Luzon</w:t>
+            </w:r>
+            <w:proofErr w:type="spellEnd"/>
+            <w:r>
+              <w:rPr>
+                <w:rFonts w:ascii="Aptos Narrow" w:eastAsia="Times New Roman" w:hAnsi="Aptos Narrow" w:cs="Times New Roman"/>
+                <w:color w:val="000000"/>
+                <w:kern w:val="0"/>
+                <w14:ligatures w14:val="none"/>
+              </w:rPr>
+              <w:t xml:space="preserve"> - </w:t>
+            </w:r>
+            <w:proofErr w:type="spellStart"/>
+            <w:r>
+              <w:rPr>
+                <w:rFonts w:ascii="Aptos Narrow" w:eastAsia="Times New Roman" w:hAnsi="Aptos Narrow" w:cs="Times New Roman"/>
+                <w:color w:val="000000"/>
+                <w:kern w:val="0"/>
+                <w14:ligatures w14:val="none"/>
+              </w:rPr>
+              <w:t>Mansalay_Mindoro</w:t>
+            </w:r>
+            <w:proofErr w:type="spellEnd"/>
           </w:p>
         </w:tc>
         <w:tc>
@@ -2322,6 +2967,7 @@
                 <w14:ligatures w14:val="none"/>
               </w:rPr>
             </w:pPr>
+            <w:proofErr w:type="spellStart"/>
             <w:r>
               <w:rPr>
                 <w:rFonts w:ascii="Aptos Narrow" w:eastAsia="Times New Roman" w:hAnsi="Aptos Narrow" w:cs="Times New Roman"/>
@@ -2330,8 +2976,31 @@
                 <w:lang w:val="es-ES"/>
                 <w14:ligatures w14:val="none"/>
               </w:rPr>
-              <w:t>Cagayan_de_Jolo - Sacol_Island_Zamboanga</w:t>
-            </w:r>
+              <w:t>Cagayan_de_Jolo</w:t>
+            </w:r>
+            <w:proofErr w:type="spellEnd"/>
+            <w:r>
+              <w:rPr>
+                <w:rFonts w:ascii="Aptos Narrow" w:eastAsia="Times New Roman" w:hAnsi="Aptos Narrow" w:cs="Times New Roman"/>
+                <w:color w:val="000000"/>
+                <w:kern w:val="0"/>
+                <w:lang w:val="es-ES"/>
+                <w14:ligatures w14:val="none"/>
+              </w:rPr>
+              <w:t xml:space="preserve"> - </w:t>
+            </w:r>
+            <w:proofErr w:type="spellStart"/>
+            <w:r>
+              <w:rPr>
+                <w:rFonts w:ascii="Aptos Narrow" w:eastAsia="Times New Roman" w:hAnsi="Aptos Narrow" w:cs="Times New Roman"/>
+                <w:color w:val="000000"/>
+                <w:kern w:val="0"/>
+                <w:lang w:val="es-ES"/>
+                <w14:ligatures w14:val="none"/>
+              </w:rPr>
+              <w:t>Sacol_Island_Zamboanga</w:t>
+            </w:r>
+            <w:proofErr w:type="spellEnd"/>
           </w:p>
         </w:tc>
         <w:tc>
@@ -2501,15 +3170,37 @@
                 <w14:ligatures w14:val="none"/>
               </w:rPr>
             </w:pPr>
-            <w:r>
-              <w:rPr>
-                <w:rFonts w:ascii="Aptos Narrow" w:eastAsia="Times New Roman" w:hAnsi="Aptos Narrow" w:cs="Times New Roman"/>
-                <w:color w:val="000000"/>
-                <w:kern w:val="0"/>
-                <w14:ligatures w14:val="none"/>
-              </w:rPr>
-              <w:t>Jamelo_Cove_Luzon - Sacol_Island_Zamboanga</w:t>
-            </w:r>
+            <w:proofErr w:type="spellStart"/>
+            <w:r>
+              <w:rPr>
+                <w:rFonts w:ascii="Aptos Narrow" w:eastAsia="Times New Roman" w:hAnsi="Aptos Narrow" w:cs="Times New Roman"/>
+                <w:color w:val="000000"/>
+                <w:kern w:val="0"/>
+                <w14:ligatures w14:val="none"/>
+              </w:rPr>
+              <w:t>Jamelo_Cove_Luzon</w:t>
+            </w:r>
+            <w:proofErr w:type="spellEnd"/>
+            <w:r>
+              <w:rPr>
+                <w:rFonts w:ascii="Aptos Narrow" w:eastAsia="Times New Roman" w:hAnsi="Aptos Narrow" w:cs="Times New Roman"/>
+                <w:color w:val="000000"/>
+                <w:kern w:val="0"/>
+                <w14:ligatures w14:val="none"/>
+              </w:rPr>
+              <w:t xml:space="preserve"> - </w:t>
+            </w:r>
+            <w:proofErr w:type="spellStart"/>
+            <w:r>
+              <w:rPr>
+                <w:rFonts w:ascii="Aptos Narrow" w:eastAsia="Times New Roman" w:hAnsi="Aptos Narrow" w:cs="Times New Roman"/>
+                <w:color w:val="000000"/>
+                <w:kern w:val="0"/>
+                <w14:ligatures w14:val="none"/>
+              </w:rPr>
+              <w:t>Sacol_Island_Zamboanga</w:t>
+            </w:r>
+            <w:proofErr w:type="spellEnd"/>
           </w:p>
         </w:tc>
         <w:tc>
@@ -2679,15 +3370,37 @@
                 <w14:ligatures w14:val="none"/>
               </w:rPr>
             </w:pPr>
-            <w:r>
-              <w:rPr>
-                <w:rFonts w:ascii="Aptos Narrow" w:eastAsia="Times New Roman" w:hAnsi="Aptos Narrow" w:cs="Times New Roman"/>
-                <w:color w:val="000000"/>
-                <w:kern w:val="0"/>
-                <w14:ligatures w14:val="none"/>
-              </w:rPr>
-              <w:t>Mansalay_Mindoro - Sacol_Island_Zamboanga</w:t>
-            </w:r>
+            <w:proofErr w:type="spellStart"/>
+            <w:r>
+              <w:rPr>
+                <w:rFonts w:ascii="Aptos Narrow" w:eastAsia="Times New Roman" w:hAnsi="Aptos Narrow" w:cs="Times New Roman"/>
+                <w:color w:val="000000"/>
+                <w:kern w:val="0"/>
+                <w14:ligatures w14:val="none"/>
+              </w:rPr>
+              <w:t>Mansalay_Mindoro</w:t>
+            </w:r>
+            <w:proofErr w:type="spellEnd"/>
+            <w:r>
+              <w:rPr>
+                <w:rFonts w:ascii="Aptos Narrow" w:eastAsia="Times New Roman" w:hAnsi="Aptos Narrow" w:cs="Times New Roman"/>
+                <w:color w:val="000000"/>
+                <w:kern w:val="0"/>
+                <w14:ligatures w14:val="none"/>
+              </w:rPr>
+              <w:t xml:space="preserve"> - </w:t>
+            </w:r>
+            <w:proofErr w:type="spellStart"/>
+            <w:r>
+              <w:rPr>
+                <w:rFonts w:ascii="Aptos Narrow" w:eastAsia="Times New Roman" w:hAnsi="Aptos Narrow" w:cs="Times New Roman"/>
+                <w:color w:val="000000"/>
+                <w:kern w:val="0"/>
+                <w14:ligatures w14:val="none"/>
+              </w:rPr>
+              <w:t>Sacol_Island_Zamboanga</w:t>
+            </w:r>
+            <w:proofErr w:type="spellEnd"/>
           </w:p>
         </w:tc>
         <w:tc>
@@ -2837,7 +3550,15 @@
         <w:pStyle w:val="Heading2"/>
       </w:pPr>
       <w:r>
-        <w:t>Le Cren’s Relative Condition Factor</w:t>
+        <w:t xml:space="preserve">Le </w:t>
+      </w:r>
+      <w:proofErr w:type="spellStart"/>
+      <w:r>
+        <w:t>Cren’s</w:t>
+      </w:r>
+      <w:proofErr w:type="spellEnd"/>
+      <w:r>
+        <w:t xml:space="preserve"> Relative Condition Factor</w:t>
       </w:r>
       <w:r>
         <w:t xml:space="preserve"> from Museum Collection</w:t>
@@ -2906,7 +3627,15 @@
         <w:t>S_delicatulus_KnvSL_byLocality_95CI.png</w:t>
       </w:r>
       <w:r>
-        <w:t>) S delicatulus linear regression of relative condition factor by site.</w:t>
+        <w:t xml:space="preserve">) S </w:t>
+      </w:r>
+      <w:proofErr w:type="spellStart"/>
+      <w:r>
+        <w:t>delicatulus</w:t>
+      </w:r>
+      <w:proofErr w:type="spellEnd"/>
+      <w:r>
+        <w:t xml:space="preserve"> linear regression of relative condition factor by site.</w:t>
       </w:r>
     </w:p>
     <w:p>
@@ -2973,7 +3702,15 @@
         <w:t>S_delicatulus_boxplot_Kn_byLocality.png</w:t>
       </w:r>
       <w:r>
-        <w:t xml:space="preserve">) S. delicatulus relative condition factor by site. </w:t>
+        <w:t xml:space="preserve">) S. </w:t>
+      </w:r>
+      <w:proofErr w:type="spellStart"/>
+      <w:r>
+        <w:t>delicatulus</w:t>
+      </w:r>
+      <w:proofErr w:type="spellEnd"/>
+      <w:r>
+        <w:t xml:space="preserve"> relative condition factor by site. </w:t>
       </w:r>
     </w:p>
     <w:tbl>
@@ -3022,7 +3759,47 @@
                 <w:kern w:val="0"/>
                 <w14:ligatures w14:val="none"/>
               </w:rPr>
-              <w:t>Table #. Kruskal-Wallis with Dunn Test and Bonferroni for Le Cren's Relative Condition Factor (Kn)</w:t>
+              <w:t xml:space="preserve">Table #. Kruskal-Wallis with Dunn Test and Bonferroni for Le </w:t>
+            </w:r>
+            <w:proofErr w:type="spellStart"/>
+            <w:r>
+              <w:rPr>
+                <w:rFonts w:ascii="Aptos Narrow" w:eastAsia="Times New Roman" w:hAnsi="Aptos Narrow" w:cs="Times New Roman"/>
+                <w:color w:val="000000"/>
+                <w:kern w:val="0"/>
+                <w14:ligatures w14:val="none"/>
+              </w:rPr>
+              <w:t>Cren's</w:t>
+            </w:r>
+            <w:proofErr w:type="spellEnd"/>
+            <w:r>
+              <w:rPr>
+                <w:rFonts w:ascii="Aptos Narrow" w:eastAsia="Times New Roman" w:hAnsi="Aptos Narrow" w:cs="Times New Roman"/>
+                <w:color w:val="000000"/>
+                <w:kern w:val="0"/>
+                <w14:ligatures w14:val="none"/>
+              </w:rPr>
+              <w:t xml:space="preserve"> Relative Condition Factor (</w:t>
+            </w:r>
+            <w:proofErr w:type="spellStart"/>
+            <w:r>
+              <w:rPr>
+                <w:rFonts w:ascii="Aptos Narrow" w:eastAsia="Times New Roman" w:hAnsi="Aptos Narrow" w:cs="Times New Roman"/>
+                <w:color w:val="000000"/>
+                <w:kern w:val="0"/>
+                <w14:ligatures w14:val="none"/>
+              </w:rPr>
+              <w:t>Kn</w:t>
+            </w:r>
+            <w:proofErr w:type="spellEnd"/>
+            <w:r>
+              <w:rPr>
+                <w:rFonts w:ascii="Aptos Narrow" w:eastAsia="Times New Roman" w:hAnsi="Aptos Narrow" w:cs="Times New Roman"/>
+                <w:color w:val="000000"/>
+                <w:kern w:val="0"/>
+                <w14:ligatures w14:val="none"/>
+              </w:rPr>
+              <w:t>)</w:t>
             </w:r>
           </w:p>
         </w:tc>
@@ -3224,6 +4001,7 @@
                 <w14:ligatures w14:val="none"/>
               </w:rPr>
             </w:pPr>
+            <w:proofErr w:type="spellStart"/>
             <w:r>
               <w:rPr>
                 <w:rFonts w:ascii="Aptos Narrow" w:eastAsia="Times New Roman" w:hAnsi="Aptos Narrow" w:cs="Times New Roman"/>
@@ -3232,8 +4010,31 @@
                 <w:lang w:val="es-ES"/>
                 <w14:ligatures w14:val="none"/>
               </w:rPr>
-              <w:t>Cagayan_de_Jolo - Jamelo_Cove_Luzon</w:t>
-            </w:r>
+              <w:t>Cagayan_de_Jolo</w:t>
+            </w:r>
+            <w:proofErr w:type="spellEnd"/>
+            <w:r>
+              <w:rPr>
+                <w:rFonts w:ascii="Aptos Narrow" w:eastAsia="Times New Roman" w:hAnsi="Aptos Narrow" w:cs="Times New Roman"/>
+                <w:color w:val="000000"/>
+                <w:kern w:val="0"/>
+                <w:lang w:val="es-ES"/>
+                <w14:ligatures w14:val="none"/>
+              </w:rPr>
+              <w:t xml:space="preserve"> - </w:t>
+            </w:r>
+            <w:proofErr w:type="spellStart"/>
+            <w:r>
+              <w:rPr>
+                <w:rFonts w:ascii="Aptos Narrow" w:eastAsia="Times New Roman" w:hAnsi="Aptos Narrow" w:cs="Times New Roman"/>
+                <w:color w:val="000000"/>
+                <w:kern w:val="0"/>
+                <w:lang w:val="es-ES"/>
+                <w14:ligatures w14:val="none"/>
+              </w:rPr>
+              <w:t>Jamelo_Cove_Luzon</w:t>
+            </w:r>
+            <w:proofErr w:type="spellEnd"/>
           </w:p>
         </w:tc>
         <w:tc>
@@ -3400,6 +4201,7 @@
                 <w14:ligatures w14:val="none"/>
               </w:rPr>
             </w:pPr>
+            <w:proofErr w:type="spellStart"/>
             <w:r>
               <w:rPr>
                 <w:rFonts w:ascii="Aptos Narrow" w:eastAsia="Times New Roman" w:hAnsi="Aptos Narrow" w:cs="Times New Roman"/>
@@ -3408,8 +4210,31 @@
                 <w:lang w:val="es-ES"/>
                 <w14:ligatures w14:val="none"/>
               </w:rPr>
-              <w:t>Cagayan_de_Jolo - Mansalay_Mindoro</w:t>
-            </w:r>
+              <w:t>Cagayan_de_Jolo</w:t>
+            </w:r>
+            <w:proofErr w:type="spellEnd"/>
+            <w:r>
+              <w:rPr>
+                <w:rFonts w:ascii="Aptos Narrow" w:eastAsia="Times New Roman" w:hAnsi="Aptos Narrow" w:cs="Times New Roman"/>
+                <w:color w:val="000000"/>
+                <w:kern w:val="0"/>
+                <w:lang w:val="es-ES"/>
+                <w14:ligatures w14:val="none"/>
+              </w:rPr>
+              <w:t xml:space="preserve"> - </w:t>
+            </w:r>
+            <w:proofErr w:type="spellStart"/>
+            <w:r>
+              <w:rPr>
+                <w:rFonts w:ascii="Aptos Narrow" w:eastAsia="Times New Roman" w:hAnsi="Aptos Narrow" w:cs="Times New Roman"/>
+                <w:color w:val="000000"/>
+                <w:kern w:val="0"/>
+                <w:lang w:val="es-ES"/>
+                <w14:ligatures w14:val="none"/>
+              </w:rPr>
+              <w:t>Mansalay_Mindoro</w:t>
+            </w:r>
+            <w:proofErr w:type="spellEnd"/>
           </w:p>
         </w:tc>
         <w:tc>
@@ -3575,15 +4400,37 @@
                 <w14:ligatures w14:val="none"/>
               </w:rPr>
             </w:pPr>
-            <w:r>
-              <w:rPr>
-                <w:rFonts w:ascii="Aptos Narrow" w:eastAsia="Times New Roman" w:hAnsi="Aptos Narrow" w:cs="Times New Roman"/>
-                <w:color w:val="000000"/>
-                <w:kern w:val="0"/>
-                <w14:ligatures w14:val="none"/>
-              </w:rPr>
-              <w:t>Jamelo_Cove_Luzon - Mansalay_Mindoro</w:t>
-            </w:r>
+            <w:proofErr w:type="spellStart"/>
+            <w:r>
+              <w:rPr>
+                <w:rFonts w:ascii="Aptos Narrow" w:eastAsia="Times New Roman" w:hAnsi="Aptos Narrow" w:cs="Times New Roman"/>
+                <w:color w:val="000000"/>
+                <w:kern w:val="0"/>
+                <w14:ligatures w14:val="none"/>
+              </w:rPr>
+              <w:t>Jamelo_Cove_Luzon</w:t>
+            </w:r>
+            <w:proofErr w:type="spellEnd"/>
+            <w:r>
+              <w:rPr>
+                <w:rFonts w:ascii="Aptos Narrow" w:eastAsia="Times New Roman" w:hAnsi="Aptos Narrow" w:cs="Times New Roman"/>
+                <w:color w:val="000000"/>
+                <w:kern w:val="0"/>
+                <w14:ligatures w14:val="none"/>
+              </w:rPr>
+              <w:t xml:space="preserve"> - </w:t>
+            </w:r>
+            <w:proofErr w:type="spellStart"/>
+            <w:r>
+              <w:rPr>
+                <w:rFonts w:ascii="Aptos Narrow" w:eastAsia="Times New Roman" w:hAnsi="Aptos Narrow" w:cs="Times New Roman"/>
+                <w:color w:val="000000"/>
+                <w:kern w:val="0"/>
+                <w14:ligatures w14:val="none"/>
+              </w:rPr>
+              <w:t>Mansalay_Mindoro</w:t>
+            </w:r>
+            <w:proofErr w:type="spellEnd"/>
           </w:p>
         </w:tc>
         <w:tc>
@@ -3741,6 +4588,7 @@
                 <w14:ligatures w14:val="none"/>
               </w:rPr>
             </w:pPr>
+            <w:proofErr w:type="spellStart"/>
             <w:r>
               <w:rPr>
                 <w:rFonts w:ascii="Aptos Narrow" w:eastAsia="Times New Roman" w:hAnsi="Aptos Narrow" w:cs="Times New Roman"/>
@@ -3749,8 +4597,31 @@
                 <w:lang w:val="es-ES"/>
                 <w14:ligatures w14:val="none"/>
               </w:rPr>
-              <w:t>Cagayan_de_Jolo - Sacol_Island_Zamboanga</w:t>
-            </w:r>
+              <w:t>Cagayan_de_Jolo</w:t>
+            </w:r>
+            <w:proofErr w:type="spellEnd"/>
+            <w:r>
+              <w:rPr>
+                <w:rFonts w:ascii="Aptos Narrow" w:eastAsia="Times New Roman" w:hAnsi="Aptos Narrow" w:cs="Times New Roman"/>
+                <w:color w:val="000000"/>
+                <w:kern w:val="0"/>
+                <w:lang w:val="es-ES"/>
+                <w14:ligatures w14:val="none"/>
+              </w:rPr>
+              <w:t xml:space="preserve"> - </w:t>
+            </w:r>
+            <w:proofErr w:type="spellStart"/>
+            <w:r>
+              <w:rPr>
+                <w:rFonts w:ascii="Aptos Narrow" w:eastAsia="Times New Roman" w:hAnsi="Aptos Narrow" w:cs="Times New Roman"/>
+                <w:color w:val="000000"/>
+                <w:kern w:val="0"/>
+                <w:lang w:val="es-ES"/>
+                <w14:ligatures w14:val="none"/>
+              </w:rPr>
+              <w:t>Sacol_Island_Zamboanga</w:t>
+            </w:r>
+            <w:proofErr w:type="spellEnd"/>
           </w:p>
         </w:tc>
         <w:tc>
@@ -3907,15 +4778,37 @@
                 <w14:ligatures w14:val="none"/>
               </w:rPr>
             </w:pPr>
-            <w:r>
-              <w:rPr>
-                <w:rFonts w:ascii="Aptos Narrow" w:eastAsia="Times New Roman" w:hAnsi="Aptos Narrow" w:cs="Times New Roman"/>
-                <w:color w:val="000000"/>
-                <w:kern w:val="0"/>
-                <w14:ligatures w14:val="none"/>
-              </w:rPr>
-              <w:t>Jamelo_Cove_Luzon - Sacol_Island_Zamboanga</w:t>
-            </w:r>
+            <w:proofErr w:type="spellStart"/>
+            <w:r>
+              <w:rPr>
+                <w:rFonts w:ascii="Aptos Narrow" w:eastAsia="Times New Roman" w:hAnsi="Aptos Narrow" w:cs="Times New Roman"/>
+                <w:color w:val="000000"/>
+                <w:kern w:val="0"/>
+                <w14:ligatures w14:val="none"/>
+              </w:rPr>
+              <w:t>Jamelo_Cove_Luzon</w:t>
+            </w:r>
+            <w:proofErr w:type="spellEnd"/>
+            <w:r>
+              <w:rPr>
+                <w:rFonts w:ascii="Aptos Narrow" w:eastAsia="Times New Roman" w:hAnsi="Aptos Narrow" w:cs="Times New Roman"/>
+                <w:color w:val="000000"/>
+                <w:kern w:val="0"/>
+                <w14:ligatures w14:val="none"/>
+              </w:rPr>
+              <w:t xml:space="preserve"> - </w:t>
+            </w:r>
+            <w:proofErr w:type="spellStart"/>
+            <w:r>
+              <w:rPr>
+                <w:rFonts w:ascii="Aptos Narrow" w:eastAsia="Times New Roman" w:hAnsi="Aptos Narrow" w:cs="Times New Roman"/>
+                <w:color w:val="000000"/>
+                <w:kern w:val="0"/>
+                <w14:ligatures w14:val="none"/>
+              </w:rPr>
+              <w:t>Sacol_Island_Zamboanga</w:t>
+            </w:r>
+            <w:proofErr w:type="spellEnd"/>
           </w:p>
         </w:tc>
         <w:tc>
@@ -4081,15 +4974,37 @@
                 <w14:ligatures w14:val="none"/>
               </w:rPr>
             </w:pPr>
-            <w:r>
-              <w:rPr>
-                <w:rFonts w:ascii="Aptos Narrow" w:eastAsia="Times New Roman" w:hAnsi="Aptos Narrow" w:cs="Times New Roman"/>
-                <w:color w:val="000000"/>
-                <w:kern w:val="0"/>
-                <w14:ligatures w14:val="none"/>
-              </w:rPr>
-              <w:t>Mansalay_Mindoro - Sacol_Island_Zamboanga</w:t>
-            </w:r>
+            <w:proofErr w:type="spellStart"/>
+            <w:r>
+              <w:rPr>
+                <w:rFonts w:ascii="Aptos Narrow" w:eastAsia="Times New Roman" w:hAnsi="Aptos Narrow" w:cs="Times New Roman"/>
+                <w:color w:val="000000"/>
+                <w:kern w:val="0"/>
+                <w14:ligatures w14:val="none"/>
+              </w:rPr>
+              <w:t>Mansalay_Mindoro</w:t>
+            </w:r>
+            <w:proofErr w:type="spellEnd"/>
+            <w:r>
+              <w:rPr>
+                <w:rFonts w:ascii="Aptos Narrow" w:eastAsia="Times New Roman" w:hAnsi="Aptos Narrow" w:cs="Times New Roman"/>
+                <w:color w:val="000000"/>
+                <w:kern w:val="0"/>
+                <w14:ligatures w14:val="none"/>
+              </w:rPr>
+              <w:t xml:space="preserve"> - </w:t>
+            </w:r>
+            <w:proofErr w:type="spellStart"/>
+            <w:r>
+              <w:rPr>
+                <w:rFonts w:ascii="Aptos Narrow" w:eastAsia="Times New Roman" w:hAnsi="Aptos Narrow" w:cs="Times New Roman"/>
+                <w:color w:val="000000"/>
+                <w:kern w:val="0"/>
+                <w14:ligatures w14:val="none"/>
+              </w:rPr>
+              <w:t>Sacol_Island_Zamboanga</w:t>
+            </w:r>
+            <w:proofErr w:type="spellEnd"/>
           </w:p>
         </w:tc>
         <w:tc>
@@ -4301,12 +5216,37 @@
       <w:r>
         <w:t xml:space="preserve">The length-weight relationship of freshly caught contemporary </w:t>
       </w:r>
+      <w:proofErr w:type="spellStart"/>
       <w:r>
         <w:rPr>
           <w:i/>
           <w:iCs/>
         </w:rPr>
-        <w:t xml:space="preserve">Spratelloides delicatulus </w:t>
+        <w:t>Spratelloides</w:t>
+      </w:r>
+      <w:proofErr w:type="spellEnd"/>
+      <w:r>
+        <w:rPr>
+          <w:i/>
+          <w:iCs/>
+        </w:rPr>
+        <w:t xml:space="preserve"> </w:t>
+      </w:r>
+      <w:proofErr w:type="spellStart"/>
+      <w:r>
+        <w:rPr>
+          <w:i/>
+          <w:iCs/>
+        </w:rPr>
+        <w:t>delicatulus</w:t>
+      </w:r>
+      <w:proofErr w:type="spellEnd"/>
+      <w:r>
+        <w:rPr>
+          <w:i/>
+          <w:iCs/>
+        </w:rPr>
+        <w:t xml:space="preserve"> </w:t>
       </w:r>
       <w:r>
         <w:t>specimens collected in 2023 from Bais Bay (n = 124). Standard length is reported in cm and mass in g.</w:t>
@@ -4394,13 +5334,31 @@
       <w:r>
         <w:t xml:space="preserve"> values from the length-weight relationship of freshly caught contemporary </w:t>
       </w:r>
+      <w:proofErr w:type="spellStart"/>
       <w:r>
         <w:rPr>
           <w:i/>
           <w:iCs/>
         </w:rPr>
-        <w:t>Spratelloides delicatulus</w:t>
-      </w:r>
+        <w:t>Spratelloides</w:t>
+      </w:r>
+      <w:proofErr w:type="spellEnd"/>
+      <w:r>
+        <w:rPr>
+          <w:i/>
+          <w:iCs/>
+        </w:rPr>
+        <w:t xml:space="preserve"> </w:t>
+      </w:r>
+      <w:proofErr w:type="spellStart"/>
+      <w:r>
+        <w:rPr>
+          <w:i/>
+          <w:iCs/>
+        </w:rPr>
+        <w:t>delicatulus</w:t>
+      </w:r>
+      <w:proofErr w:type="spellEnd"/>
       <w:r>
         <w:t xml:space="preserve"> and those from three other studies. </w:t>
       </w:r>
@@ -4469,12 +5427,37 @@
       <w:r>
         <w:t xml:space="preserve">A linear regression of the log 10 mass and standard length of freshly caught contemporary </w:t>
       </w:r>
+      <w:proofErr w:type="spellStart"/>
       <w:r>
         <w:rPr>
           <w:i/>
           <w:iCs/>
         </w:rPr>
-        <w:t xml:space="preserve">Spratelloides delicatulus </w:t>
+        <w:t>Spratelloides</w:t>
+      </w:r>
+      <w:proofErr w:type="spellEnd"/>
+      <w:r>
+        <w:rPr>
+          <w:i/>
+          <w:iCs/>
+        </w:rPr>
+        <w:t xml:space="preserve"> </w:t>
+      </w:r>
+      <w:proofErr w:type="spellStart"/>
+      <w:r>
+        <w:rPr>
+          <w:i/>
+          <w:iCs/>
+        </w:rPr>
+        <w:t>delicatulus</w:t>
+      </w:r>
+      <w:proofErr w:type="spellEnd"/>
+      <w:r>
+        <w:rPr>
+          <w:i/>
+          <w:iCs/>
+        </w:rPr>
+        <w:t xml:space="preserve"> </w:t>
       </w:r>
       <w:r>
         <w:t>from Bais Bay, Philippines (n = 124).</w:t>
@@ -4542,13 +5525,31 @@
       <w:r>
         <w:t xml:space="preserve">The relative condition factor and standard length of freshly caught, contemporary </w:t>
       </w:r>
+      <w:proofErr w:type="spellStart"/>
       <w:r>
         <w:rPr>
           <w:i/>
           <w:iCs/>
         </w:rPr>
-        <w:t>Spratelloides delicatulus</w:t>
-      </w:r>
+        <w:t>Spratelloides</w:t>
+      </w:r>
+      <w:proofErr w:type="spellEnd"/>
+      <w:r>
+        <w:rPr>
+          <w:i/>
+          <w:iCs/>
+        </w:rPr>
+        <w:t xml:space="preserve"> </w:t>
+      </w:r>
+      <w:proofErr w:type="spellStart"/>
+      <w:r>
+        <w:rPr>
+          <w:i/>
+          <w:iCs/>
+        </w:rPr>
+        <w:t>delicatulus</w:t>
+      </w:r>
+      <w:proofErr w:type="spellEnd"/>
       <w:r>
         <w:t xml:space="preserve">. </w:t>
       </w:r>
@@ -4575,7 +5576,7 @@
           <w:noProof/>
         </w:rPr>
         <w:drawing>
-          <wp:inline distT="0" distB="0" distL="0" distR="0" wp14:anchorId="26895898" wp14:editId="2856E35E">
+          <wp:inline distT="0" distB="0" distL="0" distR="0" wp14:anchorId="26895898" wp14:editId="55FDFAED">
             <wp:extent cx="5943600" cy="3871595"/>
             <wp:effectExtent l="0" t="0" r="0" b="0"/>
             <wp:docPr id="1106300918" name="Picture 1" descr="A graph with colored dots and lines&#10;&#10;Description automatically generated"/>
@@ -4697,12 +5698,37 @@
       <w:r>
         <w:t xml:space="preserve">(n = 124), and 115 year old museum (n = 124) </w:t>
       </w:r>
+      <w:proofErr w:type="spellStart"/>
       <w:r>
         <w:rPr>
           <w:i/>
           <w:iCs/>
         </w:rPr>
-        <w:t xml:space="preserve">Spratelloides delicatulus </w:t>
+        <w:t>Spratelloides</w:t>
+      </w:r>
+      <w:proofErr w:type="spellEnd"/>
+      <w:r>
+        <w:rPr>
+          <w:i/>
+          <w:iCs/>
+        </w:rPr>
+        <w:t xml:space="preserve"> </w:t>
+      </w:r>
+      <w:proofErr w:type="spellStart"/>
+      <w:r>
+        <w:rPr>
+          <w:i/>
+          <w:iCs/>
+        </w:rPr>
+        <w:t>delicatulus</w:t>
+      </w:r>
+      <w:proofErr w:type="spellEnd"/>
+      <w:r>
+        <w:rPr>
+          <w:i/>
+          <w:iCs/>
+        </w:rPr>
+        <w:t xml:space="preserve"> </w:t>
       </w:r>
       <w:r>
         <w:t>specimens. Standard length is reported in cm and mass in g.</w:t>
@@ -4973,7 +5999,15 @@
         <w:t>b</w:t>
       </w:r>
       <w:r>
-        <w:t xml:space="preserve"> values from the length-weight relationship of freshly caught contemporary (n = 124), 1 month preserved contemporary (n = 124), and 115 year old museum (n = 124), and those from other studies as reported by fishbase (fb-world). </w:t>
+        <w:t xml:space="preserve"> values from the length-weight relationship of freshly caught contemporary (n = 124), 1 month preserved contemporary (n = 124), and 115 year old museum (n = 124), and those from other studies as reported by </w:t>
+      </w:r>
+      <w:proofErr w:type="spellStart"/>
+      <w:r>
+        <w:t>fishbase</w:t>
+      </w:r>
+      <w:proofErr w:type="spellEnd"/>
+      <w:r>
+        <w:t xml:space="preserve"> (fb-world). </w:t>
       </w:r>
     </w:p>
     <w:p>

</xml_diff>